<commit_message>
- fixed bug in activitiesDetails (deletedUnit where shown in dropdown)
</commit_message>
<xml_diff>
--- a/conspectorUI/src/main/webapp/apps/conspector/reportsTemplates/deficienciesListEN_v14_noDueDate_noCellBorders.docx
+++ b/conspectorUI/src/main/webapp/apps/conspector/reportsTemplates/deficienciesListEN_v14_noDueDate_noCellBorders.docx
@@ -568,7 +568,7 @@
                           <a:blip r:embed="rId15">
                             <a:extLst>
                               <a:ext uri="{28A0092B-C50C-407E-A947-70E740481C1C}">
-                                <a14:useLocalDpi xmlns="" xmlns:wpc="http://schemas.microsoft.com/office/word/2010/wordprocessingCanvas" xmlns:mo="http://schemas.microsoft.com/office/mac/office/2008/main" xmlns:mc="http://schemas.openxmlformats.org/markup-compatibility/2006" xmlns:mv="urn:schemas-microsoft-com:mac:vml" xmlns:o="urn:schemas-microsoft-com:office:office" xmlns:v="urn:schemas-microsoft-com:vml" xmlns:wp14="http://schemas.microsoft.com/office/word/2010/wordprocessingDrawing" xmlns:w10="urn:schemas-microsoft-com:office:word" xmlns:w="http://schemas.openxmlformats.org/wordprocessingml/2006/main" xmlns:w14="http://schemas.microsoft.com/office/word/2010/wordml" xmlns:wpg="http://schemas.microsoft.com/office/word/2010/wordprocessingGroup" xmlns:wpi="http://schemas.microsoft.com/office/word/2010/wordprocessingInk" xmlns:wps="http://schemas.microsoft.com/office/word/2010/wordprocessingShape" xmlns:a14="http://schemas.microsoft.com/office/drawing/2010/main" val="0"/>
+                                <a14:useLocalDpi xmlns:a14="http://schemas.microsoft.com/office/drawing/2010/main" xmlns:wps="http://schemas.microsoft.com/office/word/2010/wordprocessingShape" xmlns:wpi="http://schemas.microsoft.com/office/word/2010/wordprocessingInk" xmlns:wpg="http://schemas.microsoft.com/office/word/2010/wordprocessingGroup" xmlns:w14="http://schemas.microsoft.com/office/word/2010/wordml" xmlns:w="http://schemas.openxmlformats.org/wordprocessingml/2006/main" xmlns:w10="urn:schemas-microsoft-com:office:word" xmlns:wp14="http://schemas.microsoft.com/office/word/2010/wordprocessingDrawing" xmlns:v="urn:schemas-microsoft-com:vml" xmlns:o="urn:schemas-microsoft-com:office:office" xmlns:mv="urn:schemas-microsoft-com:mac:vml" xmlns:mc="http://schemas.openxmlformats.org/markup-compatibility/2006" xmlns:mo="http://schemas.microsoft.com/office/mac/office/2008/main" xmlns:wpc="http://schemas.microsoft.com/office/word/2010/wordprocessingCanvas" xmlns="" val="0"/>
                               </a:ext>
                             </a:extLst>
                           </a:blip>
@@ -889,7 +889,7 @@
                           <a:blip r:embed="rId15">
                             <a:extLst>
                               <a:ext uri="{28A0092B-C50C-407E-A947-70E740481C1C}">
-                                <a14:useLocalDpi xmlns="" xmlns:wpc="http://schemas.microsoft.com/office/word/2010/wordprocessingCanvas" xmlns:mo="http://schemas.microsoft.com/office/mac/office/2008/main" xmlns:mc="http://schemas.openxmlformats.org/markup-compatibility/2006" xmlns:mv="urn:schemas-microsoft-com:mac:vml" xmlns:o="urn:schemas-microsoft-com:office:office" xmlns:v="urn:schemas-microsoft-com:vml" xmlns:wp14="http://schemas.microsoft.com/office/word/2010/wordprocessingDrawing" xmlns:w10="urn:schemas-microsoft-com:office:word" xmlns:w="http://schemas.openxmlformats.org/wordprocessingml/2006/main" xmlns:w14="http://schemas.microsoft.com/office/word/2010/wordml" xmlns:wpg="http://schemas.microsoft.com/office/word/2010/wordprocessingGroup" xmlns:wpi="http://schemas.microsoft.com/office/word/2010/wordprocessingInk" xmlns:wps="http://schemas.microsoft.com/office/word/2010/wordprocessingShape" xmlns:a14="http://schemas.microsoft.com/office/drawing/2010/main" val="0"/>
+                                <a14:useLocalDpi xmlns:a14="http://schemas.microsoft.com/office/drawing/2010/main" xmlns:wps="http://schemas.microsoft.com/office/word/2010/wordprocessingShape" xmlns:wpi="http://schemas.microsoft.com/office/word/2010/wordprocessingInk" xmlns:wpg="http://schemas.microsoft.com/office/word/2010/wordprocessingGroup" xmlns:w14="http://schemas.microsoft.com/office/word/2010/wordml" xmlns:w="http://schemas.openxmlformats.org/wordprocessingml/2006/main" xmlns:w10="urn:schemas-microsoft-com:office:word" xmlns:wp14="http://schemas.microsoft.com/office/word/2010/wordprocessingDrawing" xmlns:v="urn:schemas-microsoft-com:vml" xmlns:o="urn:schemas-microsoft-com:office:office" xmlns:mv="urn:schemas-microsoft-com:mac:vml" xmlns:mc="http://schemas.openxmlformats.org/markup-compatibility/2006" xmlns:mo="http://schemas.microsoft.com/office/mac/office/2008/main" xmlns:wpc="http://schemas.microsoft.com/office/word/2010/wordprocessingCanvas" xmlns="" val="0"/>
                               </a:ext>
                             </a:extLst>
                           </a:blip>
@@ -2335,7 +2335,7 @@
 </file>
 
 <file path=customXml/itemProps1.xml><?xml version="1.0" encoding="utf-8"?>
-<ds:datastoreItem xmlns:ds="http://schemas.openxmlformats.org/officeDocument/2006/customXml" ds:itemID="{106E78EA-3112-436A-A5BD-A3CB487FA044}">
+<ds:datastoreItem xmlns:ds="http://schemas.openxmlformats.org/officeDocument/2006/customXml" ds:itemID="{615BDA52-CE9B-4CA0-9A22-84C2725005ED}">
   <ds:schemaRefs>
     <ds:schemaRef ds:uri="http://schemas.openxmlformats.org/officeDocument/2006/bibliography"/>
   </ds:schemaRefs>

</xml_diff>